<commit_message>
make new test data dic
</commit_message>
<xml_diff>
--- a/EMA_SCRIPT_ 5 25 18 KM to be implemented.docx
+++ b/EMA_SCRIPT_ 5 25 18 KM to be implemented.docx
@@ -243,7 +243,7 @@
                     </pic:cNvPicPr>
                   </pic:nvPicPr>
                   <pic:blipFill>
-                    <a:blip r:embed="rId7">
+                    <a:blip r:embed="rId8">
                       <a:extLst>
                         <a:ext uri="{28A0092B-C50C-407E-A947-70E740481C1C}">
                           <a14:useLocalDpi xmlns:a14="http://schemas.microsoft.com/office/drawing/2010/main" val="0"/>
@@ -3155,8 +3155,6 @@
           <w:numId w:val="1"/>
         </w:numPr>
       </w:pPr>
-      <w:bookmarkStart w:id="0" w:name="_GoBack"/>
-      <w:bookmarkEnd w:id="0"/>
       <w:r>
         <w:t xml:space="preserve">Physical </w:t>
       </w:r>
@@ -6148,7 +6146,7 @@
                 <w:szCs w:val="32"/>
               </w:rPr>
             </w:pPr>
-            <w:bookmarkStart w:id="1" w:name="_Hlk511307653"/>
+            <w:bookmarkStart w:id="0" w:name="_Hlk511307653"/>
             <w:r>
               <w:rPr>
                 <w:rFonts w:asciiTheme="majorHAnsi" w:hAnsiTheme="majorHAnsi" w:cstheme="majorHAnsi"/>
@@ -6158,7 +6156,7 @@
               </w:rPr>
               <w:t>7a. Headache (optional)</w:t>
             </w:r>
-            <w:bookmarkEnd w:id="1"/>
+            <w:bookmarkEnd w:id="0"/>
           </w:p>
         </w:tc>
         <w:tc>
@@ -6359,8 +6357,22 @@
               <w:rPr>
                 <w:color w:val="000000" w:themeColor="text1"/>
               </w:rPr>
-              <w:t>No/yes (0,1)</w:t>
-            </w:r>
+              <w:t>No/yes (0,</w:t>
+            </w:r>
+            <w:proofErr w:type="gramStart"/>
+            <w:r>
+              <w:rPr>
+                <w:color w:val="000000" w:themeColor="text1"/>
+              </w:rPr>
+              <w:t>1)</w:t>
+            </w:r>
+            <w:r>
+              <w:rPr>
+                <w:color w:val="000000" w:themeColor="text1"/>
+              </w:rPr>
+              <w:t>m</w:t>
+            </w:r>
+            <w:proofErr w:type="gramEnd"/>
           </w:p>
           <w:p>
             <w:pPr>
@@ -7687,25 +7699,7 @@
                 <w:sz w:val="23"/>
                 <w:szCs w:val="23"/>
               </w:rPr>
-              <w:t xml:space="preserve">None (0,1), </w:t>
-            </w:r>
-            <w:r>
-              <w:rPr>
-                <w:rFonts w:asciiTheme="minorHAnsi" w:hAnsiTheme="minorHAnsi" w:cstheme="minorHAnsi"/>
-                <w:color w:val="000000" w:themeColor="text1"/>
-                <w:sz w:val="23"/>
-                <w:szCs w:val="23"/>
-              </w:rPr>
-              <w:t>Physical health (0,1), education or work (0,1), financial matters (0,1), relationship with friends (0,1), relationships with family (0,1), relationships with spouse/partner</w:t>
-            </w:r>
-            <w:r>
-              <w:rPr>
-                <w:rFonts w:asciiTheme="minorHAnsi" w:hAnsiTheme="minorHAnsi" w:cstheme="minorHAnsi"/>
-                <w:color w:val="000000" w:themeColor="text1"/>
-                <w:sz w:val="23"/>
-                <w:szCs w:val="23"/>
-              </w:rPr>
-              <w:t xml:space="preserve"> (0,1), interaction with strangers (0,1), Other (0,1)</w:t>
+              <w:t>None (0,1), Physical health (0,1), education or work (0,1), financial matters (0,1), relationship with friends (0,1), relationships with family (0,1), relationships with spouse/partner (0,1), interaction with strangers (0,1), Other (0,1)</w:t>
             </w:r>
           </w:p>
         </w:tc>
@@ -8691,6 +8685,12 @@
               </w:rPr>
               <w:t>Heart racing or pounding</w:t>
             </w:r>
+            <w:r>
+              <w:rPr>
+                <w:color w:val="000000" w:themeColor="text1"/>
+              </w:rPr>
+              <w:t>:</w:t>
+            </w:r>
           </w:p>
         </w:tc>
         <w:tc>
@@ -8784,6 +8784,14 @@
               </w:rPr>
               <w:t>Dizziness, feeling light-headed or faint</w:t>
             </w:r>
+            <w:r>
+              <w:rPr>
+                <w:color w:val="000000" w:themeColor="text1"/>
+              </w:rPr>
+              <w:t>:</w:t>
+            </w:r>
+            <w:bookmarkStart w:id="1" w:name="_GoBack"/>
+            <w:bookmarkEnd w:id="1"/>
           </w:p>
         </w:tc>
         <w:tc>
@@ -9079,9 +9087,9 @@
       </w:r>
     </w:p>
     <w:sectPr>
-      <w:headerReference w:type="default" r:id="rId8"/>
-      <w:footerReference w:type="even" r:id="rId9"/>
-      <w:footerReference w:type="default" r:id="rId10"/>
+      <w:headerReference w:type="default" r:id="rId9"/>
+      <w:footerReference w:type="even" r:id="rId10"/>
+      <w:footerReference w:type="default" r:id="rId11"/>
       <w:pgSz w:w="12240" w:h="15840"/>
       <w:pgMar w:top="1152" w:right="1440" w:bottom="1152" w:left="1440" w:header="720" w:footer="720" w:gutter="0"/>
       <w:cols w:space="720"/>
@@ -12423,7 +12431,7 @@
       </w:pPr>
     </w:pPrDefault>
   </w:docDefaults>
-  <w:latentStyles w:defLockedState="0" w:defUIPriority="99" w:defSemiHidden="0" w:defUnhideWhenUsed="0" w:defQFormat="0" w:count="375">
+  <w:latentStyles w:defLockedState="0" w:defUIPriority="99" w:defSemiHidden="0" w:defUnhideWhenUsed="0" w:defQFormat="0" w:count="377">
     <w:lsdException w:name="Normal" w:uiPriority="0" w:qFormat="1"/>
     <w:lsdException w:name="heading 1" w:uiPriority="9" w:qFormat="1"/>
     <w:lsdException w:name="heading 2" w:semiHidden="1" w:uiPriority="9" w:unhideWhenUsed="1" w:qFormat="1"/>
@@ -12529,7 +12537,6 @@
     <w:lsdException w:name="HTML Sample" w:semiHidden="1" w:unhideWhenUsed="1"/>
     <w:lsdException w:name="HTML Typewriter" w:semiHidden="1" w:unhideWhenUsed="1"/>
     <w:lsdException w:name="HTML Variable" w:semiHidden="1" w:unhideWhenUsed="1"/>
-    <w:lsdException w:name="Normal Table" w:semiHidden="1" w:unhideWhenUsed="1"/>
     <w:lsdException w:name="annotation subject" w:semiHidden="1" w:unhideWhenUsed="1"/>
     <w:lsdException w:name="No List" w:semiHidden="1" w:unhideWhenUsed="1"/>
     <w:lsdException w:name="Outline List 1" w:semiHidden="1" w:unhideWhenUsed="1"/>
@@ -12575,11 +12582,9 @@
     <w:lsdException w:name="Table Subtle 1" w:semiHidden="1" w:unhideWhenUsed="1"/>
     <w:lsdException w:name="Table Subtle 2" w:semiHidden="1" w:unhideWhenUsed="1"/>
     <w:lsdException w:name="Table Web 1" w:semiHidden="1" w:unhideWhenUsed="1"/>
-    <w:lsdException w:name="Table Web 2" w:semiHidden="1" w:unhideWhenUsed="1"/>
     <w:lsdException w:name="Table Web 3" w:semiHidden="1" w:unhideWhenUsed="1"/>
     <w:lsdException w:name="Balloon Text" w:semiHidden="1" w:unhideWhenUsed="1"/>
     <w:lsdException w:name="Table Grid" w:uiPriority="39"/>
-    <w:lsdException w:name="Table Theme" w:semiHidden="1" w:unhideWhenUsed="1"/>
     <w:lsdException w:name="Placeholder Text" w:semiHidden="1"/>
     <w:lsdException w:name="No Spacing" w:uiPriority="1" w:qFormat="1"/>
     <w:lsdException w:name="Light Shading" w:uiPriority="60"/>
@@ -12799,6 +12804,8 @@
     <w:lsdException w:name="Smart Hyperlink" w:semiHidden="1" w:unhideWhenUsed="1"/>
     <w:lsdException w:name="Hashtag" w:semiHidden="1" w:unhideWhenUsed="1"/>
     <w:lsdException w:name="Unresolved Mention" w:semiHidden="1" w:unhideWhenUsed="1"/>
+    <w:lsdException w:name="Smart Link" w:semiHidden="1" w:unhideWhenUsed="1"/>
+    <w:lsdException w:name="Smart Link Error" w:semiHidden="1" w:unhideWhenUsed="1"/>
   </w:latentStyles>
   <w:style w:type="paragraph" w:default="1" w:styleId="Normal">
     <w:name w:val="Normal"/>
@@ -13369,4 +13376,16 @@
     </a:ext>
   </a:extLst>
 </a:theme>
+</file>
+
+<file path=customXml/item1.xml><?xml version="1.0" encoding="utf-8"?>
+<b:Sources xmlns:b="http://schemas.openxmlformats.org/officeDocument/2006/bibliography" xmlns="http://schemas.openxmlformats.org/officeDocument/2006/bibliography" SelectedStyle="/APASixthEditionOfficeOnline.xsl" StyleName="APA" Version="6"/>
+</file>
+
+<file path=customXml/itemProps1.xml><?xml version="1.0" encoding="utf-8"?>
+<ds:datastoreItem xmlns:ds="http://schemas.openxmlformats.org/officeDocument/2006/customXml" ds:itemID="{0EFC15FC-CE08-7849-91FD-C76448ABEB13}">
+  <ds:schemaRefs>
+    <ds:schemaRef ds:uri="http://schemas.openxmlformats.org/officeDocument/2006/bibliography"/>
+  </ds:schemaRefs>
+</ds:datastoreItem>
 </file>
</xml_diff>